<commit_message>
Arbeitspaketbeschreibung Tagungsprogramm fertig erstellt
</commit_message>
<xml_diff>
--- a/07_Arbeitspaketbeschriebe/4.1_Arbeitspaketbeschreibung_Tagungsrogramm.docx
+++ b/07_Arbeitspaketbeschriebe/4.1_Arbeitspaketbeschreibung_Tagungsrogramm.docx
@@ -71,7 +71,6 @@
         </w:rPr>
         <w:t xml:space="preserve">- </w:t>
       </w:r>
-      <w:proofErr w:type="spellStart"/>
       <w:r>
         <w:rPr>
           <w:rFonts w:ascii="Arial" w:eastAsia="Times New Roman" w:hAnsi="Arial" w:cs="Arial"/>
@@ -81,9 +80,30 @@
           <w:szCs w:val="36"/>
           <w:lang w:eastAsia="de-CH"/>
         </w:rPr>
-        <w:t>Tagungsrogramm</w:t>
-      </w:r>
-      <w:proofErr w:type="spellEnd"/>
+        <w:t>Tagungs</w:t>
+      </w:r>
+      <w:r>
+        <w:rPr>
+          <w:rFonts w:ascii="Arial" w:eastAsia="Times New Roman" w:hAnsi="Arial" w:cs="Arial"/>
+          <w:color w:val="333333"/>
+          <w:kern w:val="36"/>
+          <w:sz w:val="36"/>
+          <w:szCs w:val="36"/>
+          <w:lang w:eastAsia="de-CH"/>
+        </w:rPr>
+        <w:t>p</w:t>
+      </w:r>
+      <w:r>
+        <w:rPr>
+          <w:rFonts w:ascii="Arial" w:eastAsia="Times New Roman" w:hAnsi="Arial" w:cs="Arial"/>
+          <w:color w:val="333333"/>
+          <w:kern w:val="36"/>
+          <w:sz w:val="36"/>
+          <w:szCs w:val="36"/>
+          <w:lang w:eastAsia="de-CH"/>
+        </w:rPr>
+        <w:t>rogramm</w:t>
+      </w:r>
     </w:p>
     <w:p>
       <w:pPr>
@@ -715,6 +735,14 @@
           <w:lang w:eastAsia="de-CH"/>
         </w:rPr>
         <w:t xml:space="preserve"> während dem Tag. Dies dient dazu, dass sich die Teilnehmenden erholen können. </w:t>
+      </w:r>
+      <w:r>
+        <w:rPr>
+          <w:rFonts w:ascii="Arial" w:eastAsia="Times New Roman" w:hAnsi="Arial" w:cs="Arial"/>
+          <w:color w:val="333333"/>
+          <w:lang w:eastAsia="de-CH"/>
+        </w:rPr>
+        <w:t xml:space="preserve">Es gibt jeweils 3 Vorträge zu den Säulenthema der Nachhaltigkeit. Am Sonntag gibt es ein Vortrag. </w:t>
       </w:r>
     </w:p>
     <w:p>
@@ -779,46 +807,7 @@
           <w:szCs w:val="21"/>
           <w:lang w:eastAsia="de-CH"/>
         </w:rPr>
-        <w:t>?</w:t>
-      </w:r>
-    </w:p>
-    <w:p>
-      <w:pPr>
-        <w:shd w:val="clear" w:color="auto" w:fill="FFFFFF"/>
-        <w:spacing w:before="150" w:after="0" w:line="240" w:lineRule="auto"/>
-        <w:rPr>
-          <w:rFonts w:ascii="Arial" w:eastAsia="Times New Roman" w:hAnsi="Arial" w:cs="Arial"/>
-          <w:color w:val="333333"/>
-          <w:sz w:val="21"/>
-          <w:szCs w:val="21"/>
-          <w:lang w:eastAsia="de-CH"/>
-        </w:rPr>
-      </w:pPr>
-    </w:p>
-    <w:p>
-      <w:pPr>
-        <w:shd w:val="clear" w:color="auto" w:fill="FFFFFF"/>
-        <w:spacing w:before="150" w:after="0" w:line="240" w:lineRule="auto"/>
-        <w:outlineLvl w:val="1"/>
-        <w:rPr>
-          <w:rFonts w:ascii="Arial" w:eastAsia="Times New Roman" w:hAnsi="Arial" w:cs="Arial"/>
-          <w:color w:val="333333"/>
-          <w:sz w:val="30"/>
-          <w:szCs w:val="30"/>
-          <w:u w:val="single"/>
-          <w:lang w:eastAsia="de-CH"/>
-        </w:rPr>
-      </w:pPr>
-      <w:r>
-        <w:rPr>
-          <w:rFonts w:ascii="Arial" w:eastAsia="Times New Roman" w:hAnsi="Arial" w:cs="Arial"/>
-          <w:color w:val="333333"/>
-          <w:sz w:val="30"/>
-          <w:szCs w:val="30"/>
-          <w:u w:val="single"/>
-          <w:lang w:eastAsia="de-CH"/>
-        </w:rPr>
-        <w:t>Voraussetzung und Abhängigkeiten / Schnittstellen</w:t>
+        <w:t>Identifikation</w:t>
       </w:r>
     </w:p>
     <w:p>
@@ -846,7 +835,46 @@
           <w:szCs w:val="21"/>
           <w:lang w:eastAsia="de-CH"/>
         </w:rPr>
-        <w:t>Recherche Internet</w:t>
+        <w:t>Planung</w:t>
+      </w:r>
+    </w:p>
+    <w:p>
+      <w:pPr>
+        <w:shd w:val="clear" w:color="auto" w:fill="FFFFFF"/>
+        <w:spacing w:before="150" w:after="0" w:line="240" w:lineRule="auto"/>
+        <w:rPr>
+          <w:rFonts w:ascii="Arial" w:eastAsia="Times New Roman" w:hAnsi="Arial" w:cs="Arial"/>
+          <w:color w:val="333333"/>
+          <w:sz w:val="21"/>
+          <w:szCs w:val="21"/>
+          <w:lang w:eastAsia="de-CH"/>
+        </w:rPr>
+      </w:pPr>
+    </w:p>
+    <w:p>
+      <w:pPr>
+        <w:shd w:val="clear" w:color="auto" w:fill="FFFFFF"/>
+        <w:spacing w:before="150" w:after="0" w:line="240" w:lineRule="auto"/>
+        <w:outlineLvl w:val="1"/>
+        <w:rPr>
+          <w:rFonts w:ascii="Arial" w:eastAsia="Times New Roman" w:hAnsi="Arial" w:cs="Arial"/>
+          <w:color w:val="333333"/>
+          <w:sz w:val="30"/>
+          <w:szCs w:val="30"/>
+          <w:u w:val="single"/>
+          <w:lang w:eastAsia="de-CH"/>
+        </w:rPr>
+      </w:pPr>
+      <w:r>
+        <w:rPr>
+          <w:rFonts w:ascii="Arial" w:eastAsia="Times New Roman" w:hAnsi="Arial" w:cs="Arial"/>
+          <w:color w:val="333333"/>
+          <w:sz w:val="30"/>
+          <w:szCs w:val="30"/>
+          <w:u w:val="single"/>
+          <w:lang w:eastAsia="de-CH"/>
+        </w:rPr>
+        <w:t>Voraussetzung und Abhängigkeiten / Schnittstellen</w:t>
       </w:r>
     </w:p>
     <w:p>
@@ -874,7 +902,7 @@
           <w:szCs w:val="21"/>
           <w:lang w:eastAsia="de-CH"/>
         </w:rPr>
-        <w:t>Planungskenntnisse</w:t>
+        <w:t>Recherche Internet</w:t>
       </w:r>
     </w:p>
     <w:p>
@@ -902,46 +930,7 @@
           <w:szCs w:val="21"/>
           <w:lang w:eastAsia="de-CH"/>
         </w:rPr>
-        <w:t xml:space="preserve">Kommunikation mit Team </w:t>
-      </w:r>
-    </w:p>
-    <w:p>
-      <w:pPr>
-        <w:shd w:val="clear" w:color="auto" w:fill="FFFFFF"/>
-        <w:spacing w:before="150" w:after="0" w:line="240" w:lineRule="auto"/>
-        <w:rPr>
-          <w:rFonts w:ascii="Arial" w:eastAsia="Times New Roman" w:hAnsi="Arial" w:cs="Arial"/>
-          <w:color w:val="333333"/>
-          <w:sz w:val="21"/>
-          <w:szCs w:val="21"/>
-          <w:lang w:eastAsia="de-CH"/>
-        </w:rPr>
-      </w:pPr>
-    </w:p>
-    <w:p>
-      <w:pPr>
-        <w:shd w:val="clear" w:color="auto" w:fill="FFFFFF"/>
-        <w:spacing w:before="150" w:after="0" w:line="240" w:lineRule="auto"/>
-        <w:outlineLvl w:val="1"/>
-        <w:rPr>
-          <w:rFonts w:ascii="Arial" w:eastAsia="Times New Roman" w:hAnsi="Arial" w:cs="Arial"/>
-          <w:color w:val="333333"/>
-          <w:sz w:val="30"/>
-          <w:szCs w:val="30"/>
-          <w:u w:val="single"/>
-          <w:lang w:eastAsia="de-CH"/>
-        </w:rPr>
-      </w:pPr>
-      <w:r>
-        <w:rPr>
-          <w:rFonts w:ascii="Arial" w:eastAsia="Times New Roman" w:hAnsi="Arial" w:cs="Arial"/>
-          <w:color w:val="333333"/>
-          <w:sz w:val="30"/>
-          <w:szCs w:val="30"/>
-          <w:u w:val="single"/>
-          <w:lang w:eastAsia="de-CH"/>
-        </w:rPr>
-        <w:t>Beteiligte Ressourcen</w:t>
+        <w:t>Planungskenntnisse</w:t>
       </w:r>
     </w:p>
     <w:p>
@@ -969,8 +958,105 @@
           <w:szCs w:val="21"/>
           <w:lang w:eastAsia="de-CH"/>
         </w:rPr>
-        <w:t>?</w:t>
-      </w:r>
+        <w:t xml:space="preserve">Kommunikation mit Team </w:t>
+      </w:r>
+    </w:p>
+    <w:p>
+      <w:pPr>
+        <w:shd w:val="clear" w:color="auto" w:fill="FFFFFF"/>
+        <w:spacing w:before="150" w:after="0" w:line="240" w:lineRule="auto"/>
+        <w:rPr>
+          <w:rFonts w:ascii="Arial" w:eastAsia="Times New Roman" w:hAnsi="Arial" w:cs="Arial"/>
+          <w:color w:val="333333"/>
+          <w:sz w:val="21"/>
+          <w:szCs w:val="21"/>
+          <w:lang w:eastAsia="de-CH"/>
+        </w:rPr>
+      </w:pPr>
+    </w:p>
+    <w:p>
+      <w:pPr>
+        <w:shd w:val="clear" w:color="auto" w:fill="FFFFFF"/>
+        <w:spacing w:before="150" w:after="0" w:line="240" w:lineRule="auto"/>
+        <w:outlineLvl w:val="1"/>
+        <w:rPr>
+          <w:rFonts w:ascii="Arial" w:eastAsia="Times New Roman" w:hAnsi="Arial" w:cs="Arial"/>
+          <w:color w:val="333333"/>
+          <w:sz w:val="30"/>
+          <w:szCs w:val="30"/>
+          <w:u w:val="single"/>
+          <w:lang w:eastAsia="de-CH"/>
+        </w:rPr>
+      </w:pPr>
+      <w:r>
+        <w:rPr>
+          <w:rFonts w:ascii="Arial" w:eastAsia="Times New Roman" w:hAnsi="Arial" w:cs="Arial"/>
+          <w:color w:val="333333"/>
+          <w:sz w:val="30"/>
+          <w:szCs w:val="30"/>
+          <w:u w:val="single"/>
+          <w:lang w:eastAsia="de-CH"/>
+        </w:rPr>
+        <w:t>Beteiligte Ressourcen</w:t>
+      </w:r>
+    </w:p>
+    <w:p>
+      <w:pPr>
+        <w:pStyle w:val="Listenabsatz"/>
+        <w:numPr>
+          <w:ilvl w:val="0"/>
+          <w:numId w:val="5"/>
+        </w:numPr>
+        <w:shd w:val="clear" w:color="auto" w:fill="FFFFFF"/>
+        <w:spacing w:before="150" w:after="0" w:line="240" w:lineRule="auto"/>
+        <w:rPr>
+          <w:rFonts w:ascii="Arial" w:eastAsia="Times New Roman" w:hAnsi="Arial" w:cs="Arial"/>
+          <w:color w:val="333333"/>
+          <w:sz w:val="21"/>
+          <w:szCs w:val="21"/>
+          <w:lang w:eastAsia="de-CH"/>
+        </w:rPr>
+      </w:pPr>
+      <w:r>
+        <w:rPr>
+          <w:rFonts w:ascii="Arial" w:eastAsia="Times New Roman" w:hAnsi="Arial" w:cs="Arial"/>
+          <w:color w:val="333333"/>
+          <w:sz w:val="21"/>
+          <w:szCs w:val="21"/>
+          <w:lang w:eastAsia="de-CH"/>
+        </w:rPr>
+        <w:t>Team</w:t>
+      </w:r>
+    </w:p>
+    <w:p>
+      <w:pPr>
+        <w:pStyle w:val="Listenabsatz"/>
+        <w:numPr>
+          <w:ilvl w:val="0"/>
+          <w:numId w:val="5"/>
+        </w:numPr>
+        <w:shd w:val="clear" w:color="auto" w:fill="FFFFFF"/>
+        <w:spacing w:before="150" w:after="0" w:line="240" w:lineRule="auto"/>
+        <w:rPr>
+          <w:rFonts w:ascii="Arial" w:eastAsia="Times New Roman" w:hAnsi="Arial" w:cs="Arial"/>
+          <w:color w:val="333333"/>
+          <w:sz w:val="21"/>
+          <w:szCs w:val="21"/>
+          <w:lang w:eastAsia="de-CH"/>
+        </w:rPr>
+      </w:pPr>
+      <w:r>
+        <w:rPr>
+          <w:rFonts w:ascii="Arial" w:eastAsia="Times New Roman" w:hAnsi="Arial" w:cs="Arial"/>
+          <w:color w:val="333333"/>
+          <w:sz w:val="21"/>
+          <w:szCs w:val="21"/>
+          <w:lang w:eastAsia="de-CH"/>
+        </w:rPr>
+        <w:t xml:space="preserve">Projektleiter </w:t>
+      </w:r>
+      <w:bookmarkStart w:id="0" w:name="_GoBack"/>
+      <w:bookmarkEnd w:id="0"/>
     </w:p>
     <w:p>
       <w:pPr>
@@ -1041,8 +1127,6 @@
         </w:rPr>
         <w:t>01_Rahmenprogramm_Tagungsprogramm.docx</w:t>
       </w:r>
-      <w:bookmarkStart w:id="0" w:name="_GoBack"/>
-      <w:bookmarkEnd w:id="0"/>
     </w:p>
     <w:sectPr>
       <w:headerReference w:type="default" r:id="rId7"/>
@@ -2032,6 +2116,7 @@
     <w:lsdException w:name="HTML Sample" w:semiHidden="1" w:unhideWhenUsed="1"/>
     <w:lsdException w:name="HTML Typewriter" w:semiHidden="1" w:unhideWhenUsed="1"/>
     <w:lsdException w:name="HTML Variable" w:semiHidden="1" w:unhideWhenUsed="1"/>
+    <w:lsdException w:name="Normal Table" w:semiHidden="1" w:unhideWhenUsed="1"/>
     <w:lsdException w:name="annotation subject" w:semiHidden="1" w:unhideWhenUsed="1"/>
     <w:lsdException w:name="No List" w:semiHidden="1" w:unhideWhenUsed="1"/>
     <w:lsdException w:name="Outline List 1" w:semiHidden="1" w:unhideWhenUsed="1"/>
@@ -2078,8 +2163,10 @@
     <w:lsdException w:name="Table Subtle 2" w:semiHidden="1" w:unhideWhenUsed="1"/>
     <w:lsdException w:name="Table Web 1" w:semiHidden="1" w:unhideWhenUsed="1"/>
     <w:lsdException w:name="Table Web 2" w:semiHidden="1" w:unhideWhenUsed="1"/>
+    <w:lsdException w:name="Table Web 3" w:semiHidden="1" w:unhideWhenUsed="1"/>
     <w:lsdException w:name="Balloon Text" w:semiHidden="1" w:unhideWhenUsed="1"/>
     <w:lsdException w:name="Table Grid" w:uiPriority="39"/>
+    <w:lsdException w:name="Table Theme" w:semiHidden="1" w:unhideWhenUsed="1"/>
     <w:lsdException w:name="Placeholder Text" w:semiHidden="1"/>
     <w:lsdException w:name="No Spacing" w:uiPriority="1" w:qFormat="1"/>
     <w:lsdException w:name="Light Shading" w:uiPriority="60"/>

</xml_diff>